<commit_message>
Updated Judge link for "09.2. Inheritance - Advanced *"
</commit_message>
<xml_diff>
--- a/Courses/Software-Sciences/Module-1-OOP-New/09.2-Inheritance-Advanced/09.2-Inheritance-Exercises.docx
+++ b/Courses/Software-Sciences/Module-1-OOP-New/09.2-Inheritance-Advanced/09.2-Inheritance-Exercises.docx
@@ -78,7 +78,7 @@
           <w:rPr>
             <w:rStyle w:val="Hyperlink"/>
           </w:rPr>
-          <w:t>https://judge.softuni.bg/Contests/3164/Inheritance</w:t>
+          <w:t>https://judge.softuni.org/Contests/Practice/Index/4065</w:t>
         </w:r>
       </w:hyperlink>
     </w:p>
@@ -1528,9 +1528,11 @@
         </w:rPr>
         <w:t xml:space="preserve">Дефинирайте </w:t>
       </w:r>
+      <w:proofErr w:type="spellStart"/>
       <w:r>
         <w:t>конструктор</w:t>
       </w:r>
+      <w:proofErr w:type="spellEnd"/>
     </w:p>
     <w:p>
       <w:pPr>
@@ -2118,11 +2120,19 @@
       <w:r>
         <w:t xml:space="preserve"> </w:t>
       </w:r>
-      <w:r>
-        <w:rPr>
-          <w:lang w:val="bg-BG"/>
-        </w:rPr>
-        <w:t>преизползва част от базовия конструктор</w:t>
+      <w:proofErr w:type="spellStart"/>
+      <w:r>
+        <w:rPr>
+          <w:lang w:val="bg-BG"/>
+        </w:rPr>
+        <w:t>преизползва</w:t>
+      </w:r>
+      <w:proofErr w:type="spellEnd"/>
+      <w:r>
+        <w:rPr>
+          <w:lang w:val="bg-BG"/>
+        </w:rPr>
+        <w:t xml:space="preserve"> част от базовия конструктор</w:t>
       </w:r>
       <w:r>
         <w:t xml:space="preserve"> </w:t>
@@ -9209,9 +9219,11 @@
         </w:rPr>
         <w:t>&lt;</w:t>
       </w:r>
+      <w:proofErr w:type="spellStart"/>
       <w:r>
         <w:t>millilitres</w:t>
       </w:r>
+      <w:proofErr w:type="spellEnd"/>
       <w:r>
         <w:rPr>
           <w:rFonts w:ascii="Consolas" w:hAnsi="Consolas"/>

</xml_diff>